<commit_message>
Disabled zip by default. Tail invoices
</commit_message>
<xml_diff>
--- a/flask_server/input/template.docx
+++ b/flask_server/input/template.docx
@@ -8738,7 +8738,14 @@
                 <w:sz w:val="16"/>
                 <w:szCs w:val="16"/>
               </w:rPr>
-              <w:t>2022</w:t>
+              <w:t>202</w:t>
+            </w:r>
+            <w:r>
+              <w:rPr>
+                <w:sz w:val="16"/>
+                <w:szCs w:val="16"/>
+              </w:rPr>
+              <w:t>3</w:t>
             </w:r>
           </w:p>
         </w:tc>
@@ -9008,7 +9015,14 @@
                 <w:sz w:val="16"/>
                 <w:szCs w:val="16"/>
               </w:rPr>
-              <w:t>2022</w:t>
+              <w:t>202</w:t>
+            </w:r>
+            <w:r>
+              <w:rPr>
+                <w:sz w:val="16"/>
+                <w:szCs w:val="16"/>
+              </w:rPr>
+              <w:t>3</w:t>
             </w:r>
           </w:p>
         </w:tc>

</xml_diff>

<commit_message>
Maybe some changes. I don't know...
</commit_message>
<xml_diff>
--- a/flask_server/input/template.docx
+++ b/flask_server/input/template.docx
@@ -207,13 +207,113 @@
                 <w:szCs w:val="16"/>
               </w:rPr>
             </w:pPr>
-            <w:r>
-              <w:rPr>
-                <w:rFonts w:cs="Arial"/>
-                <w:sz w:val="16"/>
-                <w:szCs w:val="16"/>
-              </w:rPr>
-              <w:t>Ростомян Симон Меликович, ИНН: 230115635185, Адрес: г.Калининград, ул. Артиллерийская, в.г. №1, помещение Х из литера А. +7(988)320-66-62, р/с: 40802810300001435542, Банк: АО "ТИНЬКОФФ БАНК", БИК: 044525974, корр/с: 30101810145250000974</w:t>
+            <w:proofErr w:type="spellStart"/>
+            <w:r>
+              <w:rPr>
+                <w:rFonts w:cs="Arial"/>
+                <w:sz w:val="16"/>
+                <w:szCs w:val="16"/>
+              </w:rPr>
+              <w:t>Ростомян</w:t>
+            </w:r>
+            <w:proofErr w:type="spellEnd"/>
+            <w:r>
+              <w:rPr>
+                <w:rFonts w:cs="Arial"/>
+                <w:sz w:val="16"/>
+                <w:szCs w:val="16"/>
+              </w:rPr>
+              <w:t xml:space="preserve"> Симон </w:t>
+            </w:r>
+            <w:proofErr w:type="spellStart"/>
+            <w:r>
+              <w:rPr>
+                <w:rFonts w:cs="Arial"/>
+                <w:sz w:val="16"/>
+                <w:szCs w:val="16"/>
+              </w:rPr>
+              <w:t>Меликович</w:t>
+            </w:r>
+            <w:proofErr w:type="spellEnd"/>
+            <w:r>
+              <w:rPr>
+                <w:rFonts w:cs="Arial"/>
+                <w:sz w:val="16"/>
+                <w:szCs w:val="16"/>
+              </w:rPr>
+              <w:t xml:space="preserve">, ИНН: 230115635185, Адрес: </w:t>
+            </w:r>
+            <w:proofErr w:type="spellStart"/>
+            <w:r>
+              <w:rPr>
+                <w:rFonts w:cs="Arial"/>
+                <w:sz w:val="16"/>
+                <w:szCs w:val="16"/>
+              </w:rPr>
+              <w:t>г.Калининград</w:t>
+            </w:r>
+            <w:proofErr w:type="spellEnd"/>
+            <w:r>
+              <w:rPr>
+                <w:rFonts w:cs="Arial"/>
+                <w:sz w:val="16"/>
+                <w:szCs w:val="16"/>
+              </w:rPr>
+              <w:t xml:space="preserve">, ул. Артиллерийская, </w:t>
+            </w:r>
+            <w:proofErr w:type="spellStart"/>
+            <w:r>
+              <w:rPr>
+                <w:rFonts w:cs="Arial"/>
+                <w:sz w:val="16"/>
+                <w:szCs w:val="16"/>
+              </w:rPr>
+              <w:t>в.г</w:t>
+            </w:r>
+            <w:proofErr w:type="spellEnd"/>
+            <w:r>
+              <w:rPr>
+                <w:rFonts w:cs="Arial"/>
+                <w:sz w:val="16"/>
+                <w:szCs w:val="16"/>
+              </w:rPr>
+              <w:t>. №1, помещение Х из литера А. +7(988)320-</w:t>
+            </w:r>
+            <w:proofErr w:type="gramStart"/>
+            <w:r>
+              <w:rPr>
+                <w:rFonts w:cs="Arial"/>
+                <w:sz w:val="16"/>
+                <w:szCs w:val="16"/>
+              </w:rPr>
+              <w:t>66-62</w:t>
+            </w:r>
+            <w:proofErr w:type="gramEnd"/>
+            <w:r>
+              <w:rPr>
+                <w:rFonts w:cs="Arial"/>
+                <w:sz w:val="16"/>
+                <w:szCs w:val="16"/>
+              </w:rPr>
+              <w:t xml:space="preserve">, р/с: 40802810300001435542, Банк: АО "ТИНЬКОФФ БАНК", БИК: 044525974, </w:t>
+            </w:r>
+            <w:proofErr w:type="spellStart"/>
+            <w:r>
+              <w:rPr>
+                <w:rFonts w:cs="Arial"/>
+                <w:sz w:val="16"/>
+                <w:szCs w:val="16"/>
+              </w:rPr>
+              <w:t>корр</w:t>
+            </w:r>
+            <w:proofErr w:type="spellEnd"/>
+            <w:r>
+              <w:rPr>
+                <w:rFonts w:cs="Arial"/>
+                <w:sz w:val="16"/>
+                <w:szCs w:val="16"/>
+              </w:rPr>
+              <w:t>/с: 30101810145250000974</w:t>
             </w:r>
           </w:p>
         </w:tc>
@@ -584,20 +684,30 @@
                 <w:szCs w:val="16"/>
               </w:rPr>
             </w:pPr>
+            <w:proofErr w:type="gramStart"/>
             <w:r>
               <w:rPr>
                 <w:sz w:val="22"/>
                 <w:szCs w:val="16"/>
                 <w:lang w:val="en-US"/>
               </w:rPr>
-              <w:t>{{ organi</w:t>
-            </w:r>
+              <w:t xml:space="preserve">{{ </w:t>
+            </w:r>
+            <w:proofErr w:type="spellStart"/>
             <w:r>
               <w:rPr>
                 <w:sz w:val="22"/>
                 <w:szCs w:val="16"/>
                 <w:lang w:val="en-US"/>
               </w:rPr>
+              <w:t>organi</w:t>
+            </w:r>
+            <w:r>
+              <w:rPr>
+                <w:sz w:val="22"/>
+                <w:szCs w:val="16"/>
+                <w:lang w:val="en-US"/>
+              </w:rPr>
               <w:t>s</w:t>
             </w:r>
             <w:r>
@@ -606,7 +716,17 @@
                 <w:szCs w:val="16"/>
                 <w:lang w:val="en-US"/>
               </w:rPr>
-              <w:t>ation }} {{ address }}</w:t>
+              <w:t>ation</w:t>
+            </w:r>
+            <w:proofErr w:type="spellEnd"/>
+            <w:proofErr w:type="gramEnd"/>
+            <w:r>
+              <w:rPr>
+                <w:sz w:val="22"/>
+                <w:szCs w:val="16"/>
+                <w:lang w:val="en-US"/>
+              </w:rPr>
+              <w:t xml:space="preserve"> }} {{ address }}</w:t>
             </w:r>
           </w:p>
         </w:tc>
@@ -834,13 +954,113 @@
                 <w:szCs w:val="16"/>
               </w:rPr>
             </w:pPr>
-            <w:r>
-              <w:rPr>
-                <w:rFonts w:cs="Arial"/>
-                <w:sz w:val="16"/>
-                <w:szCs w:val="16"/>
-              </w:rPr>
-              <w:t>Ростомян Симон Меликович, ИНН: 230115635185, Адрес: г.Калининград, ул. Артиллерийская, в.г. №1, помещение Х из литера А. +7(988)320-66-62, р/с: 40802810300001435542, Банк: АО "ТИНЬКОФФ БАНК", БИК: 044525974, корр/с: 30101810145250000974</w:t>
+            <w:proofErr w:type="spellStart"/>
+            <w:r>
+              <w:rPr>
+                <w:rFonts w:cs="Arial"/>
+                <w:sz w:val="16"/>
+                <w:szCs w:val="16"/>
+              </w:rPr>
+              <w:t>Ростомян</w:t>
+            </w:r>
+            <w:proofErr w:type="spellEnd"/>
+            <w:r>
+              <w:rPr>
+                <w:rFonts w:cs="Arial"/>
+                <w:sz w:val="16"/>
+                <w:szCs w:val="16"/>
+              </w:rPr>
+              <w:t xml:space="preserve"> Симон </w:t>
+            </w:r>
+            <w:proofErr w:type="spellStart"/>
+            <w:r>
+              <w:rPr>
+                <w:rFonts w:cs="Arial"/>
+                <w:sz w:val="16"/>
+                <w:szCs w:val="16"/>
+              </w:rPr>
+              <w:t>Меликович</w:t>
+            </w:r>
+            <w:proofErr w:type="spellEnd"/>
+            <w:r>
+              <w:rPr>
+                <w:rFonts w:cs="Arial"/>
+                <w:sz w:val="16"/>
+                <w:szCs w:val="16"/>
+              </w:rPr>
+              <w:t xml:space="preserve">, ИНН: 230115635185, Адрес: </w:t>
+            </w:r>
+            <w:proofErr w:type="spellStart"/>
+            <w:r>
+              <w:rPr>
+                <w:rFonts w:cs="Arial"/>
+                <w:sz w:val="16"/>
+                <w:szCs w:val="16"/>
+              </w:rPr>
+              <w:t>г.Калининград</w:t>
+            </w:r>
+            <w:proofErr w:type="spellEnd"/>
+            <w:r>
+              <w:rPr>
+                <w:rFonts w:cs="Arial"/>
+                <w:sz w:val="16"/>
+                <w:szCs w:val="16"/>
+              </w:rPr>
+              <w:t xml:space="preserve">, ул. Артиллерийская, </w:t>
+            </w:r>
+            <w:proofErr w:type="spellStart"/>
+            <w:r>
+              <w:rPr>
+                <w:rFonts w:cs="Arial"/>
+                <w:sz w:val="16"/>
+                <w:szCs w:val="16"/>
+              </w:rPr>
+              <w:t>в.г</w:t>
+            </w:r>
+            <w:proofErr w:type="spellEnd"/>
+            <w:r>
+              <w:rPr>
+                <w:rFonts w:cs="Arial"/>
+                <w:sz w:val="16"/>
+                <w:szCs w:val="16"/>
+              </w:rPr>
+              <w:t>. №1, помещение Х из литера А. +7(988)320-</w:t>
+            </w:r>
+            <w:proofErr w:type="gramStart"/>
+            <w:r>
+              <w:rPr>
+                <w:rFonts w:cs="Arial"/>
+                <w:sz w:val="16"/>
+                <w:szCs w:val="16"/>
+              </w:rPr>
+              <w:t>66-62</w:t>
+            </w:r>
+            <w:proofErr w:type="gramEnd"/>
+            <w:r>
+              <w:rPr>
+                <w:rFonts w:cs="Arial"/>
+                <w:sz w:val="16"/>
+                <w:szCs w:val="16"/>
+              </w:rPr>
+              <w:t xml:space="preserve">, р/с: 40802810300001435542, Банк: АО "ТИНЬКОФФ БАНК", БИК: 044525974, </w:t>
+            </w:r>
+            <w:proofErr w:type="spellStart"/>
+            <w:r>
+              <w:rPr>
+                <w:rFonts w:cs="Arial"/>
+                <w:sz w:val="16"/>
+                <w:szCs w:val="16"/>
+              </w:rPr>
+              <w:t>корр</w:t>
+            </w:r>
+            <w:proofErr w:type="spellEnd"/>
+            <w:r>
+              <w:rPr>
+                <w:rFonts w:cs="Arial"/>
+                <w:sz w:val="16"/>
+                <w:szCs w:val="16"/>
+              </w:rPr>
+              <w:t>/с: 30101810145250000974</w:t>
             </w:r>
           </w:p>
         </w:tc>
@@ -2080,7 +2300,23 @@
                 <w:sz w:val="16"/>
                 <w:szCs w:val="16"/>
               </w:rPr>
-              <w:t>Номер по по-</w:t>
+              <w:t xml:space="preserve">Номер по </w:t>
+            </w:r>
+            <w:proofErr w:type="spellStart"/>
+            <w:r>
+              <w:rPr>
+                <w:sz w:val="16"/>
+                <w:szCs w:val="16"/>
+              </w:rPr>
+              <w:t>по</w:t>
+            </w:r>
+            <w:proofErr w:type="spellEnd"/>
+            <w:r>
+              <w:rPr>
+                <w:sz w:val="16"/>
+                <w:szCs w:val="16"/>
+              </w:rPr>
+              <w:t>-</w:t>
             </w:r>
             <w:r>
               <w:rPr>
@@ -2298,12 +2534,21 @@
                 <w:szCs w:val="16"/>
               </w:rPr>
             </w:pPr>
-            <w:r>
-              <w:rPr>
-                <w:sz w:val="16"/>
-                <w:szCs w:val="16"/>
-              </w:rPr>
-              <w:t>наимено-</w:t>
+            <w:proofErr w:type="spellStart"/>
+            <w:r>
+              <w:rPr>
+                <w:sz w:val="16"/>
+                <w:szCs w:val="16"/>
+              </w:rPr>
+              <w:t>наимено</w:t>
+            </w:r>
+            <w:proofErr w:type="spellEnd"/>
+            <w:r>
+              <w:rPr>
+                <w:sz w:val="16"/>
+                <w:szCs w:val="16"/>
+              </w:rPr>
+              <w:t>-</w:t>
             </w:r>
             <w:r>
               <w:rPr>
@@ -2311,8 +2556,16 @@
                 <w:szCs w:val="16"/>
               </w:rPr>
               <w:br/>
+            </w:r>
+            <w:proofErr w:type="spellStart"/>
+            <w:r>
+              <w:rPr>
+                <w:sz w:val="16"/>
+                <w:szCs w:val="16"/>
+              </w:rPr>
               <w:t>вание</w:t>
             </w:r>
+            <w:proofErr w:type="spellEnd"/>
           </w:p>
         </w:tc>
         <w:tc>
@@ -2643,6 +2896,7 @@
               <w:rPr>
                 <w:sz w:val="16"/>
                 <w:szCs w:val="16"/>
+                <w:lang w:val="en-US"/>
               </w:rPr>
             </w:pPr>
             <w:r>
@@ -2652,7 +2906,72 @@
                 <w:szCs w:val="16"/>
                 <w:lang w:eastAsia="en-US"/>
               </w:rPr>
-              <w:t>Пшенично-ржаной "за ХЛЕБ!" 300гр.</w:t>
+              <w:t>Пшенично</w:t>
+            </w:r>
+            <w:r>
+              <w:rPr>
+                <w:rFonts w:cs="Arial"/>
+                <w:sz w:val="16"/>
+                <w:szCs w:val="16"/>
+                <w:lang w:val="en-US" w:eastAsia="en-US"/>
+              </w:rPr>
+              <w:t>-</w:t>
+            </w:r>
+            <w:r>
+              <w:rPr>
+                <w:rFonts w:cs="Arial"/>
+                <w:sz w:val="16"/>
+                <w:szCs w:val="16"/>
+                <w:lang w:eastAsia="en-US"/>
+              </w:rPr>
+              <w:t>ржаной</w:t>
+            </w:r>
+            <w:r>
+              <w:rPr>
+                <w:rFonts w:cs="Arial"/>
+                <w:sz w:val="16"/>
+                <w:szCs w:val="16"/>
+                <w:lang w:val="en-US" w:eastAsia="en-US"/>
+              </w:rPr>
+              <w:t xml:space="preserve"> "</w:t>
+            </w:r>
+            <w:r>
+              <w:rPr>
+                <w:rFonts w:cs="Arial"/>
+                <w:sz w:val="16"/>
+                <w:szCs w:val="16"/>
+                <w:lang w:val="en-US" w:eastAsia="en-US"/>
+              </w:rPr>
+              <w:t>Simon`s Bread</w:t>
+            </w:r>
+            <w:r>
+              <w:rPr>
+                <w:rFonts w:cs="Arial"/>
+                <w:sz w:val="16"/>
+                <w:szCs w:val="16"/>
+                <w:lang w:val="en-US" w:eastAsia="en-US"/>
+              </w:rPr>
+              <w:t>" 300</w:t>
+            </w:r>
+            <w:proofErr w:type="spellStart"/>
+            <w:r>
+              <w:rPr>
+                <w:rFonts w:cs="Arial"/>
+                <w:sz w:val="16"/>
+                <w:szCs w:val="16"/>
+                <w:lang w:eastAsia="en-US"/>
+              </w:rPr>
+              <w:t>гр</w:t>
+            </w:r>
+            <w:proofErr w:type="spellEnd"/>
+            <w:r>
+              <w:rPr>
+                <w:rFonts w:cs="Arial"/>
+                <w:sz w:val="16"/>
+                <w:szCs w:val="16"/>
+                <w:lang w:val="en-US" w:eastAsia="en-US"/>
+              </w:rPr>
+              <w:t>.</w:t>
             </w:r>
           </w:p>
         </w:tc>
@@ -2672,6 +2991,7 @@
               <w:rPr>
                 <w:sz w:val="16"/>
                 <w:szCs w:val="16"/>
+                <w:lang w:val="en-US"/>
               </w:rPr>
             </w:pPr>
           </w:p>
@@ -2842,6 +3162,7 @@
               <w:rPr>
                 <w:sz w:val="16"/>
                 <w:szCs w:val="16"/>
+                <w:lang w:val="en-US"/>
               </w:rPr>
             </w:pPr>
             <w:r>
@@ -2851,7 +3172,72 @@
                 <w:szCs w:val="16"/>
                 <w:lang w:eastAsia="en-US"/>
               </w:rPr>
-              <w:t>Ржаной "за ХЛЕБ!" 300 гр.</w:t>
+              <w:t>Ржаной</w:t>
+            </w:r>
+            <w:r>
+              <w:rPr>
+                <w:rFonts w:cs="Arial"/>
+                <w:sz w:val="16"/>
+                <w:szCs w:val="16"/>
+                <w:lang w:val="en-US" w:eastAsia="en-US"/>
+              </w:rPr>
+              <w:t xml:space="preserve"> </w:t>
+            </w:r>
+            <w:r>
+              <w:rPr>
+                <w:rFonts w:cs="Arial"/>
+                <w:sz w:val="16"/>
+                <w:szCs w:val="16"/>
+                <w:lang w:val="en-US" w:eastAsia="en-US"/>
+              </w:rPr>
+              <w:t>"</w:t>
+            </w:r>
+            <w:r>
+              <w:rPr>
+                <w:rFonts w:cs="Arial"/>
+                <w:sz w:val="16"/>
+                <w:szCs w:val="16"/>
+                <w:lang w:val="en-US" w:eastAsia="en-US"/>
+              </w:rPr>
+              <w:t>Simon`s Bread</w:t>
+            </w:r>
+            <w:r>
+              <w:rPr>
+                <w:rFonts w:cs="Arial"/>
+                <w:sz w:val="16"/>
+                <w:szCs w:val="16"/>
+                <w:lang w:val="en-US" w:eastAsia="en-US"/>
+              </w:rPr>
+              <w:t xml:space="preserve">" </w:t>
+            </w:r>
+            <w:r>
+              <w:rPr>
+                <w:rFonts w:cs="Arial"/>
+                <w:sz w:val="16"/>
+                <w:szCs w:val="16"/>
+                <w:lang w:val="en-US" w:eastAsia="en-US"/>
+              </w:rPr>
+              <w:t xml:space="preserve">300 </w:t>
+            </w:r>
+            <w:proofErr w:type="spellStart"/>
+            <w:r>
+              <w:rPr>
+                <w:rFonts w:cs="Arial"/>
+                <w:sz w:val="16"/>
+                <w:szCs w:val="16"/>
+                <w:lang w:eastAsia="en-US"/>
+              </w:rPr>
+              <w:t>гр</w:t>
+            </w:r>
+            <w:proofErr w:type="spellEnd"/>
+            <w:r>
+              <w:rPr>
+                <w:rFonts w:cs="Arial"/>
+                <w:sz w:val="16"/>
+                <w:szCs w:val="16"/>
+                <w:lang w:val="en-US" w:eastAsia="en-US"/>
+              </w:rPr>
+              <w:t>.</w:t>
             </w:r>
           </w:p>
         </w:tc>
@@ -2870,6 +3256,7 @@
               <w:rPr>
                 <w:sz w:val="16"/>
                 <w:szCs w:val="16"/>
+                <w:lang w:val="en-US"/>
               </w:rPr>
             </w:pPr>
           </w:p>
@@ -3037,6 +3424,7 @@
               <w:rPr>
                 <w:sz w:val="16"/>
                 <w:szCs w:val="16"/>
+                <w:lang w:val="en-US"/>
               </w:rPr>
             </w:pPr>
             <w:r>
@@ -3046,7 +3434,72 @@
                 <w:szCs w:val="16"/>
                 <w:lang w:eastAsia="en-US"/>
               </w:rPr>
-              <w:t>Французский "за ХЛЕБ!" 300 гр.</w:t>
+              <w:t>Французский</w:t>
+            </w:r>
+            <w:r>
+              <w:rPr>
+                <w:rFonts w:cs="Arial"/>
+                <w:sz w:val="16"/>
+                <w:szCs w:val="16"/>
+                <w:lang w:val="en-US" w:eastAsia="en-US"/>
+              </w:rPr>
+              <w:t xml:space="preserve"> </w:t>
+            </w:r>
+            <w:r>
+              <w:rPr>
+                <w:rFonts w:cs="Arial"/>
+                <w:sz w:val="16"/>
+                <w:szCs w:val="16"/>
+                <w:lang w:val="en-US" w:eastAsia="en-US"/>
+              </w:rPr>
+              <w:t>"</w:t>
+            </w:r>
+            <w:r>
+              <w:rPr>
+                <w:rFonts w:cs="Arial"/>
+                <w:sz w:val="16"/>
+                <w:szCs w:val="16"/>
+                <w:lang w:val="en-US" w:eastAsia="en-US"/>
+              </w:rPr>
+              <w:t>Simon`s Bread</w:t>
+            </w:r>
+            <w:r>
+              <w:rPr>
+                <w:rFonts w:cs="Arial"/>
+                <w:sz w:val="16"/>
+                <w:szCs w:val="16"/>
+                <w:lang w:val="en-US" w:eastAsia="en-US"/>
+              </w:rPr>
+              <w:t xml:space="preserve">" </w:t>
+            </w:r>
+            <w:r>
+              <w:rPr>
+                <w:rFonts w:cs="Arial"/>
+                <w:sz w:val="16"/>
+                <w:szCs w:val="16"/>
+                <w:lang w:val="en-US" w:eastAsia="en-US"/>
+              </w:rPr>
+              <w:t xml:space="preserve">300 </w:t>
+            </w:r>
+            <w:proofErr w:type="spellStart"/>
+            <w:r>
+              <w:rPr>
+                <w:rFonts w:cs="Arial"/>
+                <w:sz w:val="16"/>
+                <w:szCs w:val="16"/>
+                <w:lang w:eastAsia="en-US"/>
+              </w:rPr>
+              <w:t>гр</w:t>
+            </w:r>
+            <w:proofErr w:type="spellEnd"/>
+            <w:r>
+              <w:rPr>
+                <w:rFonts w:cs="Arial"/>
+                <w:sz w:val="16"/>
+                <w:szCs w:val="16"/>
+                <w:lang w:val="en-US" w:eastAsia="en-US"/>
+              </w:rPr>
+              <w:t>.</w:t>
             </w:r>
           </w:p>
         </w:tc>
@@ -3066,6 +3519,7 @@
               <w:rPr>
                 <w:sz w:val="16"/>
                 <w:szCs w:val="16"/>
+                <w:lang w:val="en-US"/>
               </w:rPr>
             </w:pPr>
           </w:p>
@@ -3237,6 +3691,7 @@
               <w:rPr>
                 <w:sz w:val="16"/>
                 <w:szCs w:val="16"/>
+                <w:lang w:val="en-US"/>
               </w:rPr>
             </w:pPr>
             <w:r>
@@ -3246,7 +3701,72 @@
                 <w:szCs w:val="16"/>
                 <w:lang w:eastAsia="en-US"/>
               </w:rPr>
-              <w:t>Латвийский "за ХЛЕБ!" 300 гр.</w:t>
+              <w:t>Латвийский</w:t>
+            </w:r>
+            <w:r>
+              <w:rPr>
+                <w:rFonts w:cs="Arial"/>
+                <w:sz w:val="16"/>
+                <w:szCs w:val="16"/>
+                <w:lang w:val="en-US" w:eastAsia="en-US"/>
+              </w:rPr>
+              <w:t xml:space="preserve"> </w:t>
+            </w:r>
+            <w:r>
+              <w:rPr>
+                <w:rFonts w:cs="Arial"/>
+                <w:sz w:val="16"/>
+                <w:szCs w:val="16"/>
+                <w:lang w:val="en-US" w:eastAsia="en-US"/>
+              </w:rPr>
+              <w:t>"</w:t>
+            </w:r>
+            <w:r>
+              <w:rPr>
+                <w:rFonts w:cs="Arial"/>
+                <w:sz w:val="16"/>
+                <w:szCs w:val="16"/>
+                <w:lang w:val="en-US" w:eastAsia="en-US"/>
+              </w:rPr>
+              <w:t>Simon`s Bread</w:t>
+            </w:r>
+            <w:r>
+              <w:rPr>
+                <w:rFonts w:cs="Arial"/>
+                <w:sz w:val="16"/>
+                <w:szCs w:val="16"/>
+                <w:lang w:val="en-US" w:eastAsia="en-US"/>
+              </w:rPr>
+              <w:t xml:space="preserve">" </w:t>
+            </w:r>
+            <w:r>
+              <w:rPr>
+                <w:rFonts w:cs="Arial"/>
+                <w:sz w:val="16"/>
+                <w:szCs w:val="16"/>
+                <w:lang w:val="en-US" w:eastAsia="en-US"/>
+              </w:rPr>
+              <w:t xml:space="preserve">300 </w:t>
+            </w:r>
+            <w:proofErr w:type="spellStart"/>
+            <w:r>
+              <w:rPr>
+                <w:rFonts w:cs="Arial"/>
+                <w:sz w:val="16"/>
+                <w:szCs w:val="16"/>
+                <w:lang w:eastAsia="en-US"/>
+              </w:rPr>
+              <w:t>гр</w:t>
+            </w:r>
+            <w:proofErr w:type="spellEnd"/>
+            <w:r>
+              <w:rPr>
+                <w:rFonts w:cs="Arial"/>
+                <w:sz w:val="16"/>
+                <w:szCs w:val="16"/>
+                <w:lang w:val="en-US" w:eastAsia="en-US"/>
+              </w:rPr>
+              <w:t>.</w:t>
             </w:r>
           </w:p>
         </w:tc>
@@ -3265,6 +3785,7 @@
               <w:rPr>
                 <w:sz w:val="16"/>
                 <w:szCs w:val="16"/>
+                <w:lang w:val="en-US"/>
               </w:rPr>
             </w:pPr>
           </w:p>
@@ -3434,9 +3955,64 @@
                 <w:rFonts w:cs="Arial"/>
                 <w:sz w:val="16"/>
                 <w:szCs w:val="16"/>
+                <w:lang w:val="en-US" w:eastAsia="en-US"/>
+              </w:rPr>
+            </w:pPr>
+            <w:r>
+              <w:rPr>
+                <w:rFonts w:cs="Arial"/>
+                <w:sz w:val="16"/>
+                <w:szCs w:val="16"/>
                 <w:lang w:eastAsia="en-US"/>
               </w:rPr>
-            </w:pPr>
+              <w:t>Десертный</w:t>
+            </w:r>
+            <w:r>
+              <w:rPr>
+                <w:rFonts w:cs="Arial"/>
+                <w:sz w:val="16"/>
+                <w:szCs w:val="16"/>
+                <w:lang w:val="en-US" w:eastAsia="en-US"/>
+              </w:rPr>
+              <w:t xml:space="preserve"> </w:t>
+            </w:r>
+            <w:r>
+              <w:rPr>
+                <w:rFonts w:cs="Arial"/>
+                <w:sz w:val="16"/>
+                <w:szCs w:val="16"/>
+                <w:lang w:val="en-US" w:eastAsia="en-US"/>
+              </w:rPr>
+              <w:t>"</w:t>
+            </w:r>
+            <w:r>
+              <w:rPr>
+                <w:rFonts w:cs="Arial"/>
+                <w:sz w:val="16"/>
+                <w:szCs w:val="16"/>
+                <w:lang w:val="en-US" w:eastAsia="en-US"/>
+              </w:rPr>
+              <w:t>Simon`s Bread</w:t>
+            </w:r>
+            <w:r>
+              <w:rPr>
+                <w:rFonts w:cs="Arial"/>
+                <w:sz w:val="16"/>
+                <w:szCs w:val="16"/>
+                <w:lang w:val="en-US" w:eastAsia="en-US"/>
+              </w:rPr>
+              <w:t xml:space="preserve">" </w:t>
+            </w:r>
+            <w:r>
+              <w:rPr>
+                <w:rFonts w:cs="Arial"/>
+                <w:sz w:val="16"/>
+                <w:szCs w:val="16"/>
+                <w:lang w:val="en-US" w:eastAsia="en-US"/>
+              </w:rPr>
+              <w:t xml:space="preserve">300 </w:t>
+            </w:r>
+            <w:proofErr w:type="spellStart"/>
             <w:r>
               <w:rPr>
                 <w:rFonts w:cs="Arial"/>
@@ -3444,7 +4020,17 @@
                 <w:szCs w:val="16"/>
                 <w:lang w:eastAsia="en-US"/>
               </w:rPr>
-              <w:t>Десертный "за ХЛЕБ!" 300 гр.</w:t>
+              <w:t>гр</w:t>
+            </w:r>
+            <w:proofErr w:type="spellEnd"/>
+            <w:r>
+              <w:rPr>
+                <w:rFonts w:cs="Arial"/>
+                <w:sz w:val="16"/>
+                <w:szCs w:val="16"/>
+                <w:lang w:val="en-US" w:eastAsia="en-US"/>
+              </w:rPr>
+              <w:t>.</w:t>
             </w:r>
           </w:p>
         </w:tc>
@@ -3464,6 +4050,7 @@
               <w:rPr>
                 <w:sz w:val="16"/>
                 <w:szCs w:val="16"/>
+                <w:lang w:val="en-US"/>
               </w:rPr>
             </w:pPr>
           </w:p>
@@ -3654,8 +4241,54 @@
                 <w:szCs w:val="16"/>
                 <w:lang w:eastAsia="en-US"/>
               </w:rPr>
-              <w:t xml:space="preserve">Итальянский </w:t>
-            </w:r>
+              <w:t>Итальянский</w:t>
+            </w:r>
+            <w:r>
+              <w:rPr>
+                <w:rFonts w:cs="Arial"/>
+                <w:sz w:val="16"/>
+                <w:szCs w:val="16"/>
+                <w:lang w:val="en-US" w:eastAsia="en-US"/>
+              </w:rPr>
+              <w:t xml:space="preserve"> </w:t>
+            </w:r>
+            <w:r>
+              <w:rPr>
+                <w:rFonts w:cs="Arial"/>
+                <w:sz w:val="16"/>
+                <w:szCs w:val="16"/>
+                <w:lang w:val="en-US" w:eastAsia="en-US"/>
+              </w:rPr>
+              <w:t>"</w:t>
+            </w:r>
+            <w:r>
+              <w:rPr>
+                <w:rFonts w:cs="Arial"/>
+                <w:sz w:val="16"/>
+                <w:szCs w:val="16"/>
+                <w:lang w:val="en-US" w:eastAsia="en-US"/>
+              </w:rPr>
+              <w:t>Simon`s Bread</w:t>
+            </w:r>
+            <w:r>
+              <w:rPr>
+                <w:rFonts w:cs="Arial"/>
+                <w:sz w:val="16"/>
+                <w:szCs w:val="16"/>
+                <w:lang w:val="en-US" w:eastAsia="en-US"/>
+              </w:rPr>
+              <w:t xml:space="preserve">" </w:t>
+            </w:r>
+            <w:r>
+              <w:rPr>
+                <w:rFonts w:cs="Arial"/>
+                <w:sz w:val="16"/>
+                <w:szCs w:val="16"/>
+                <w:lang w:val="en-US" w:eastAsia="en-US"/>
+              </w:rPr>
+              <w:t xml:space="preserve">300 </w:t>
+            </w:r>
+            <w:proofErr w:type="spellStart"/>
             <w:r>
               <w:rPr>
                 <w:rFonts w:cs="Arial"/>
@@ -3663,35 +4296,9 @@
                 <w:szCs w:val="16"/>
                 <w:lang w:eastAsia="en-US"/>
               </w:rPr>
-              <w:t>“</w:t>
-            </w:r>
-            <w:r>
-              <w:rPr>
-                <w:rFonts w:cs="Arial"/>
-                <w:sz w:val="16"/>
-                <w:szCs w:val="16"/>
-                <w:lang w:eastAsia="en-US"/>
-              </w:rPr>
-              <w:t>за ХЛЕБ!</w:t>
-            </w:r>
-            <w:r>
-              <w:rPr>
-                <w:rFonts w:cs="Arial"/>
-                <w:sz w:val="16"/>
-                <w:szCs w:val="16"/>
-                <w:lang w:eastAsia="en-US"/>
-              </w:rPr>
-              <w:t xml:space="preserve">” </w:t>
-            </w:r>
-            <w:r>
-              <w:rPr>
-                <w:rFonts w:cs="Arial"/>
-                <w:sz w:val="16"/>
-                <w:szCs w:val="16"/>
-                <w:lang w:eastAsia="en-US"/>
-              </w:rPr>
-              <w:t>300 гр</w:t>
-            </w:r>
+              <w:t>гр</w:t>
+            </w:r>
+            <w:proofErr w:type="spellEnd"/>
             <w:r>
               <w:rPr>
                 <w:rFonts w:cs="Arial"/>
@@ -3718,6 +4325,7 @@
               <w:rPr>
                 <w:sz w:val="16"/>
                 <w:szCs w:val="16"/>
+                <w:lang w:val="en-US"/>
               </w:rPr>
             </w:pPr>
           </w:p>
@@ -3743,6 +4351,7 @@
                 <w:lang w:val="en-US" w:eastAsia="en-US"/>
               </w:rPr>
             </w:pPr>
+            <w:proofErr w:type="spellStart"/>
             <w:r>
               <w:rPr>
                 <w:rFonts w:cs="Arial"/>
@@ -3752,6 +4361,7 @@
               </w:rPr>
               <w:t>шт</w:t>
             </w:r>
+            <w:proofErr w:type="spellEnd"/>
             <w:r>
               <w:rPr>
                 <w:rFonts w:cs="Arial"/>
@@ -3924,9 +4534,30 @@
                 <w:rFonts w:cs="Arial"/>
                 <w:sz w:val="16"/>
                 <w:szCs w:val="16"/>
+                <w:lang w:val="en-US" w:eastAsia="en-US"/>
+              </w:rPr>
+            </w:pPr>
+            <w:proofErr w:type="spellStart"/>
+            <w:r>
+              <w:rPr>
+                <w:rFonts w:cs="Arial"/>
+                <w:sz w:val="16"/>
+                <w:szCs w:val="16"/>
                 <w:lang w:eastAsia="en-US"/>
               </w:rPr>
-            </w:pPr>
+              <w:t>Безглютеновый</w:t>
+            </w:r>
+            <w:proofErr w:type="spellEnd"/>
+            <w:r>
+              <w:rPr>
+                <w:rFonts w:cs="Arial"/>
+                <w:sz w:val="16"/>
+                <w:szCs w:val="16"/>
+                <w:lang w:val="en-US" w:eastAsia="en-US"/>
+              </w:rPr>
+              <w:t xml:space="preserve"> </w:t>
+            </w:r>
+            <w:proofErr w:type="spellStart"/>
             <w:r>
               <w:rPr>
                 <w:rFonts w:cs="Arial"/>
@@ -3934,8 +4565,55 @@
                 <w:szCs w:val="16"/>
                 <w:lang w:eastAsia="en-US"/>
               </w:rPr>
-              <w:t xml:space="preserve">Безглютеновый мультизлакоый </w:t>
-            </w:r>
+              <w:t>мультизлакоый</w:t>
+            </w:r>
+            <w:proofErr w:type="spellEnd"/>
+            <w:r>
+              <w:rPr>
+                <w:rFonts w:cs="Arial"/>
+                <w:sz w:val="16"/>
+                <w:szCs w:val="16"/>
+                <w:lang w:val="en-US" w:eastAsia="en-US"/>
+              </w:rPr>
+              <w:t xml:space="preserve"> </w:t>
+            </w:r>
+            <w:r>
+              <w:rPr>
+                <w:rFonts w:cs="Arial"/>
+                <w:sz w:val="16"/>
+                <w:szCs w:val="16"/>
+                <w:lang w:val="en-US" w:eastAsia="en-US"/>
+              </w:rPr>
+              <w:t>"</w:t>
+            </w:r>
+            <w:r>
+              <w:rPr>
+                <w:rFonts w:cs="Arial"/>
+                <w:sz w:val="16"/>
+                <w:szCs w:val="16"/>
+                <w:lang w:val="en-US" w:eastAsia="en-US"/>
+              </w:rPr>
+              <w:t>Simon`s Bread</w:t>
+            </w:r>
+            <w:r>
+              <w:rPr>
+                <w:rFonts w:cs="Arial"/>
+                <w:sz w:val="16"/>
+                <w:szCs w:val="16"/>
+                <w:lang w:val="en-US" w:eastAsia="en-US"/>
+              </w:rPr>
+              <w:t xml:space="preserve">" </w:t>
+            </w:r>
+            <w:r>
+              <w:rPr>
+                <w:rFonts w:cs="Arial"/>
+                <w:sz w:val="16"/>
+                <w:szCs w:val="16"/>
+                <w:lang w:val="en-US" w:eastAsia="en-US"/>
+              </w:rPr>
+              <w:t xml:space="preserve">300 </w:t>
+            </w:r>
+            <w:proofErr w:type="spellStart"/>
             <w:r>
               <w:rPr>
                 <w:rFonts w:cs="Arial"/>
@@ -3943,41 +4621,15 @@
                 <w:szCs w:val="16"/>
                 <w:lang w:eastAsia="en-US"/>
               </w:rPr>
-              <w:t>“</w:t>
-            </w:r>
-            <w:r>
-              <w:rPr>
-                <w:rFonts w:cs="Arial"/>
-                <w:sz w:val="16"/>
-                <w:szCs w:val="16"/>
-                <w:lang w:eastAsia="en-US"/>
-              </w:rPr>
-              <w:t>за ХЛЕБ!</w:t>
-            </w:r>
-            <w:r>
-              <w:rPr>
-                <w:rFonts w:cs="Arial"/>
-                <w:sz w:val="16"/>
-                <w:szCs w:val="16"/>
-                <w:lang w:eastAsia="en-US"/>
-              </w:rPr>
-              <w:t xml:space="preserve">” </w:t>
-            </w:r>
-            <w:r>
-              <w:rPr>
-                <w:rFonts w:cs="Arial"/>
-                <w:sz w:val="16"/>
-                <w:szCs w:val="16"/>
-                <w:lang w:eastAsia="en-US"/>
-              </w:rPr>
-              <w:t>300 гр</w:t>
-            </w:r>
-            <w:r>
-              <w:rPr>
-                <w:rFonts w:cs="Arial"/>
-                <w:sz w:val="16"/>
-                <w:szCs w:val="16"/>
-                <w:lang w:eastAsia="en-US"/>
+              <w:t>гр</w:t>
+            </w:r>
+            <w:proofErr w:type="spellEnd"/>
+            <w:r>
+              <w:rPr>
+                <w:rFonts w:cs="Arial"/>
+                <w:sz w:val="16"/>
+                <w:szCs w:val="16"/>
+                <w:lang w:val="en-US" w:eastAsia="en-US"/>
               </w:rPr>
               <w:t>.</w:t>
             </w:r>
@@ -3999,6 +4651,7 @@
               <w:rPr>
                 <w:sz w:val="16"/>
                 <w:szCs w:val="16"/>
+                <w:lang w:val="en-US"/>
               </w:rPr>
             </w:pPr>
           </w:p>
@@ -4179,9 +4832,66 @@
                 <w:rFonts w:cs="Arial"/>
                 <w:sz w:val="16"/>
                 <w:szCs w:val="16"/>
+                <w:lang w:val="en-US" w:eastAsia="en-US"/>
+              </w:rPr>
+            </w:pPr>
+            <w:proofErr w:type="spellStart"/>
+            <w:r>
+              <w:rPr>
+                <w:rFonts w:cs="Arial"/>
+                <w:sz w:val="16"/>
+                <w:szCs w:val="16"/>
                 <w:lang w:eastAsia="en-US"/>
               </w:rPr>
-            </w:pPr>
+              <w:t>Штоллен</w:t>
+            </w:r>
+            <w:proofErr w:type="spellEnd"/>
+            <w:r>
+              <w:rPr>
+                <w:rFonts w:cs="Arial"/>
+                <w:sz w:val="16"/>
+                <w:szCs w:val="16"/>
+                <w:lang w:val="en-US" w:eastAsia="en-US"/>
+              </w:rPr>
+              <w:t xml:space="preserve"> </w:t>
+            </w:r>
+            <w:r>
+              <w:rPr>
+                <w:rFonts w:cs="Arial"/>
+                <w:sz w:val="16"/>
+                <w:szCs w:val="16"/>
+                <w:lang w:val="en-US" w:eastAsia="en-US"/>
+              </w:rPr>
+              <w:t>"</w:t>
+            </w:r>
+            <w:r>
+              <w:rPr>
+                <w:rFonts w:cs="Arial"/>
+                <w:sz w:val="16"/>
+                <w:szCs w:val="16"/>
+                <w:lang w:val="en-US" w:eastAsia="en-US"/>
+              </w:rPr>
+              <w:t>Simon`s Bread</w:t>
+            </w:r>
+            <w:r>
+              <w:rPr>
+                <w:rFonts w:cs="Arial"/>
+                <w:sz w:val="16"/>
+                <w:szCs w:val="16"/>
+                <w:lang w:val="en-US" w:eastAsia="en-US"/>
+              </w:rPr>
+              <w:t>"</w:t>
+            </w:r>
+            <w:r>
+              <w:rPr>
+                <w:rFonts w:cs="Arial"/>
+                <w:sz w:val="16"/>
+                <w:szCs w:val="16"/>
+                <w:lang w:val="en-US" w:eastAsia="en-US"/>
+              </w:rPr>
+              <w:t xml:space="preserve"> 350 </w:t>
+            </w:r>
+            <w:proofErr w:type="spellStart"/>
             <w:r>
               <w:rPr>
                 <w:rFonts w:cs="Arial"/>
@@ -4189,50 +4899,15 @@
                 <w:szCs w:val="16"/>
                 <w:lang w:eastAsia="en-US"/>
               </w:rPr>
-              <w:t xml:space="preserve">Штоллен </w:t>
-            </w:r>
-            <w:r>
-              <w:rPr>
-                <w:rFonts w:cs="Arial"/>
-                <w:sz w:val="16"/>
-                <w:szCs w:val="16"/>
-                <w:lang w:eastAsia="en-US"/>
-              </w:rPr>
-              <w:t>“</w:t>
-            </w:r>
-            <w:r>
-              <w:rPr>
-                <w:rFonts w:cs="Arial"/>
-                <w:sz w:val="16"/>
-                <w:szCs w:val="16"/>
-                <w:lang w:eastAsia="en-US"/>
-              </w:rPr>
-              <w:t>за ХЛЕБ!</w:t>
-            </w:r>
-            <w:r>
-              <w:rPr>
-                <w:rFonts w:cs="Arial"/>
-                <w:sz w:val="16"/>
-                <w:szCs w:val="16"/>
-                <w:lang w:eastAsia="en-US"/>
-              </w:rPr>
-              <w:t xml:space="preserve">” </w:t>
-            </w:r>
-            <w:r>
-              <w:rPr>
-                <w:rFonts w:cs="Arial"/>
-                <w:sz w:val="16"/>
-                <w:szCs w:val="16"/>
-                <w:lang w:eastAsia="en-US"/>
-              </w:rPr>
-              <w:t>350 гр</w:t>
-            </w:r>
-            <w:r>
-              <w:rPr>
-                <w:rFonts w:cs="Arial"/>
-                <w:sz w:val="16"/>
-                <w:szCs w:val="16"/>
-                <w:lang w:eastAsia="en-US"/>
+              <w:t>гр</w:t>
+            </w:r>
+            <w:proofErr w:type="spellEnd"/>
+            <w:r>
+              <w:rPr>
+                <w:rFonts w:cs="Arial"/>
+                <w:sz w:val="16"/>
+                <w:szCs w:val="16"/>
+                <w:lang w:val="en-US" w:eastAsia="en-US"/>
               </w:rPr>
               <w:t>.</w:t>
             </w:r>
@@ -4253,6 +4928,7 @@
               <w:rPr>
                 <w:sz w:val="16"/>
                 <w:szCs w:val="16"/>
+                <w:lang w:val="en-US"/>
               </w:rPr>
             </w:pPr>
           </w:p>
@@ -4811,7 +5487,7 @@
                 <w:sz w:val="16"/>
                 <w:szCs w:val="16"/>
               </w:rPr>
-              <w:t>четыре</w:t>
+              <w:t>восемь</w:t>
             </w:r>
           </w:p>
         </w:tc>
@@ -5567,7 +6243,23 @@
                 <w:sz w:val="16"/>
                 <w:szCs w:val="16"/>
               </w:rPr>
-              <w:t>Приложение (паспорта, сертификаты и т.п.) на</w:t>
+              <w:t xml:space="preserve">Приложение (паспорта, сертификаты и </w:t>
+            </w:r>
+            <w:proofErr w:type="gramStart"/>
+            <w:r>
+              <w:rPr>
+                <w:sz w:val="16"/>
+                <w:szCs w:val="16"/>
+              </w:rPr>
+              <w:t>т.п.</w:t>
+            </w:r>
+            <w:proofErr w:type="gramEnd"/>
+            <w:r>
+              <w:rPr>
+                <w:sz w:val="16"/>
+                <w:szCs w:val="16"/>
+              </w:rPr>
+              <w:t>) на</w:t>
             </w:r>
           </w:p>
         </w:tc>
@@ -6754,14 +7446,34 @@
                 <w:lang w:val="en-US"/>
               </w:rPr>
             </w:pPr>
-            <w:r>
-              <w:rPr>
-                <w:rFonts w:cs="Arial"/>
-                <w:sz w:val="16"/>
-                <w:szCs w:val="16"/>
-              </w:rPr>
-              <w:t>Ростомян Симон Меликович</w:t>
-            </w:r>
+            <w:proofErr w:type="spellStart"/>
+            <w:r>
+              <w:rPr>
+                <w:rFonts w:cs="Arial"/>
+                <w:sz w:val="16"/>
+                <w:szCs w:val="16"/>
+              </w:rPr>
+              <w:t>Ростомян</w:t>
+            </w:r>
+            <w:proofErr w:type="spellEnd"/>
+            <w:r>
+              <w:rPr>
+                <w:rFonts w:cs="Arial"/>
+                <w:sz w:val="16"/>
+                <w:szCs w:val="16"/>
+              </w:rPr>
+              <w:t xml:space="preserve"> Симон </w:t>
+            </w:r>
+            <w:proofErr w:type="spellStart"/>
+            <w:r>
+              <w:rPr>
+                <w:rFonts w:cs="Arial"/>
+                <w:sz w:val="16"/>
+                <w:szCs w:val="16"/>
+              </w:rPr>
+              <w:t>Меликович</w:t>
+            </w:r>
+            <w:proofErr w:type="spellEnd"/>
           </w:p>
         </w:tc>
         <w:tc>
@@ -7931,14 +8643,34 @@
                 <w:lang w:val="en-US"/>
               </w:rPr>
             </w:pPr>
-            <w:r>
-              <w:rPr>
-                <w:rFonts w:cs="Arial"/>
-                <w:sz w:val="16"/>
-                <w:szCs w:val="16"/>
-              </w:rPr>
-              <w:t>Ростомян Симон Меликович</w:t>
-            </w:r>
+            <w:proofErr w:type="spellStart"/>
+            <w:r>
+              <w:rPr>
+                <w:rFonts w:cs="Arial"/>
+                <w:sz w:val="16"/>
+                <w:szCs w:val="16"/>
+              </w:rPr>
+              <w:t>Ростомян</w:t>
+            </w:r>
+            <w:proofErr w:type="spellEnd"/>
+            <w:r>
+              <w:rPr>
+                <w:rFonts w:cs="Arial"/>
+                <w:sz w:val="16"/>
+                <w:szCs w:val="16"/>
+              </w:rPr>
+              <w:t xml:space="preserve"> Симон </w:t>
+            </w:r>
+            <w:proofErr w:type="spellStart"/>
+            <w:r>
+              <w:rPr>
+                <w:rFonts w:cs="Arial"/>
+                <w:sz w:val="16"/>
+                <w:szCs w:val="16"/>
+              </w:rPr>
+              <w:t>Меликович</w:t>
+            </w:r>
+            <w:proofErr w:type="spellEnd"/>
           </w:p>
         </w:tc>
         <w:tc>

</xml_diff>

<commit_message>
I think it works yet…
</commit_message>
<xml_diff>
--- a/flask_server/input/template.docx
+++ b/flask_server/input/template.docx
@@ -3096,7 +3096,25 @@
                 <w:szCs w:val="16"/>
                 <w:lang w:eastAsia="en-US"/>
               </w:rPr>
-              <w:t>71,00</w:t>
+              <w:t>7</w:t>
+            </w:r>
+            <w:r>
+              <w:rPr>
+                <w:rFonts w:cs="Arial"/>
+                <w:sz w:val="16"/>
+                <w:szCs w:val="16"/>
+                <w:lang w:eastAsia="en-US"/>
+              </w:rPr>
+              <w:t>3</w:t>
+            </w:r>
+            <w:r>
+              <w:rPr>
+                <w:rFonts w:cs="Arial"/>
+                <w:sz w:val="16"/>
+                <w:szCs w:val="16"/>
+                <w:lang w:eastAsia="en-US"/>
+              </w:rPr>
+              <w:t>,00</w:t>
             </w:r>
           </w:p>
         </w:tc>
@@ -3357,7 +3375,16 @@
                 <w:szCs w:val="16"/>
                 <w:lang w:eastAsia="en-US"/>
               </w:rPr>
-              <w:t>67,00</w:t>
+              <w:t>72</w:t>
+            </w:r>
+            <w:r>
+              <w:rPr>
+                <w:rFonts w:cs="Arial"/>
+                <w:sz w:val="16"/>
+                <w:szCs w:val="16"/>
+                <w:lang w:eastAsia="en-US"/>
+              </w:rPr>
+              <w:t>,00</w:t>
             </w:r>
           </w:p>
         </w:tc>
@@ -3624,7 +3651,25 @@
                 <w:szCs w:val="16"/>
                 <w:lang w:eastAsia="en-US"/>
               </w:rPr>
-              <w:t>70,00</w:t>
+              <w:t>7</w:t>
+            </w:r>
+            <w:r>
+              <w:rPr>
+                <w:rFonts w:cs="Arial"/>
+                <w:sz w:val="16"/>
+                <w:szCs w:val="16"/>
+                <w:lang w:eastAsia="en-US"/>
+              </w:rPr>
+              <w:t>2</w:t>
+            </w:r>
+            <w:r>
+              <w:rPr>
+                <w:rFonts w:cs="Arial"/>
+                <w:sz w:val="16"/>
+                <w:szCs w:val="16"/>
+                <w:lang w:eastAsia="en-US"/>
+              </w:rPr>
+              <w:t>,00</w:t>
             </w:r>
           </w:p>
         </w:tc>
@@ -3886,7 +3931,25 @@
                 <w:szCs w:val="16"/>
                 <w:lang w:eastAsia="en-US"/>
               </w:rPr>
-              <w:t>74,00</w:t>
+              <w:t>7</w:t>
+            </w:r>
+            <w:r>
+              <w:rPr>
+                <w:rFonts w:cs="Arial"/>
+                <w:sz w:val="16"/>
+                <w:szCs w:val="16"/>
+                <w:lang w:eastAsia="en-US"/>
+              </w:rPr>
+              <w:t>7</w:t>
+            </w:r>
+            <w:r>
+              <w:rPr>
+                <w:rFonts w:cs="Arial"/>
+                <w:sz w:val="16"/>
+                <w:szCs w:val="16"/>
+                <w:lang w:eastAsia="en-US"/>
+              </w:rPr>
+              <w:t>,00</w:t>
             </w:r>
           </w:p>
         </w:tc>
@@ -4159,7 +4222,25 @@
                 <w:szCs w:val="16"/>
                 <w:lang w:eastAsia="en-US"/>
               </w:rPr>
-              <w:t>93,00</w:t>
+              <w:t>9</w:t>
+            </w:r>
+            <w:r>
+              <w:rPr>
+                <w:rFonts w:cs="Arial"/>
+                <w:sz w:val="16"/>
+                <w:szCs w:val="16"/>
+                <w:lang w:eastAsia="en-US"/>
+              </w:rPr>
+              <w:t>5</w:t>
+            </w:r>
+            <w:r>
+              <w:rPr>
+                <w:rFonts w:cs="Arial"/>
+                <w:sz w:val="16"/>
+                <w:szCs w:val="16"/>
+                <w:lang w:eastAsia="en-US"/>
+              </w:rPr>
+              <w:t>,00</w:t>
             </w:r>
           </w:p>
         </w:tc>
@@ -4439,18 +4520,9 @@
                 <w:rFonts w:cs="Arial"/>
                 <w:sz w:val="16"/>
                 <w:szCs w:val="16"/>
-                <w:lang w:val="en-US" w:eastAsia="en-US"/>
-              </w:rPr>
-              <w:t>7</w:t>
-            </w:r>
-            <w:r>
-              <w:rPr>
-                <w:rFonts w:cs="Arial"/>
-                <w:sz w:val="16"/>
-                <w:szCs w:val="16"/>
                 <w:lang w:eastAsia="en-US"/>
               </w:rPr>
-              <w:t>9</w:t>
+              <w:t>82</w:t>
             </w:r>
             <w:r>
               <w:rPr>
@@ -4760,7 +4832,25 @@
                 <w:szCs w:val="16"/>
                 <w:lang w:eastAsia="en-US"/>
               </w:rPr>
-              <w:t>119,00</w:t>
+              <w:t>1</w:t>
+            </w:r>
+            <w:r>
+              <w:rPr>
+                <w:rFonts w:cs="Arial"/>
+                <w:sz w:val="16"/>
+                <w:szCs w:val="16"/>
+                <w:lang w:eastAsia="en-US"/>
+              </w:rPr>
+              <w:t>27</w:t>
+            </w:r>
+            <w:r>
+              <w:rPr>
+                <w:rFonts w:cs="Arial"/>
+                <w:sz w:val="16"/>
+                <w:szCs w:val="16"/>
+                <w:lang w:eastAsia="en-US"/>
+              </w:rPr>
+              <w:t>,00</w:t>
             </w:r>
           </w:p>
         </w:tc>

</xml_diff>